<commit_message>
added Capstone schedule and updated proposal
</commit_message>
<xml_diff>
--- a/Capstone Proposal.docx
+++ b/Capstone Proposal.docx
@@ -4,6 +4,15 @@
   <w:body>
     <w:p>
       <w:r>
+        <w:t xml:space="preserve">Live Score </w:t>
+      </w:r>
+      <w:r>
+        <w:t>Hub</w:t>
+      </w:r>
+    </w:p>
+    <w:p/>
+    <w:p>
+      <w:r>
         <w:t>1. Problem Statement</w:t>
       </w:r>
     </w:p>
@@ -36,6 +45,25 @@
       <w:r>
         <w:t>aggregate live scores and display them on a dashboard where users can track multiple games simultaneously. Users will also be able to view historical scores and stats for completed games.</w:t>
       </w:r>
+      <w:r>
+        <w:t xml:space="preserve"> The data for scores will be provided by the </w:t>
+      </w:r>
+      <w:proofErr w:type="spellStart"/>
+      <w:r>
+        <w:t>Sportspage</w:t>
+      </w:r>
+      <w:proofErr w:type="spellEnd"/>
+      <w:r>
+        <w:t xml:space="preserve"> feeds </w:t>
+      </w:r>
+      <w:proofErr w:type="spellStart"/>
+      <w:r>
+        <w:t>api</w:t>
+      </w:r>
+      <w:proofErr w:type="spellEnd"/>
+      <w:r>
+        <w:t>.</w:t>
+      </w:r>
     </w:p>
     <w:p/>
     <w:p>
@@ -104,6 +132,7 @@
     </w:p>
     <w:p>
       <w:r>
+        <w:lastRenderedPageBreak/>
         <w:t>League: A professional sports organization that oversees teams and their games, such as the NFL, NBA, MLB, NHL, NCAAF, or NCAAB.</w:t>
       </w:r>
     </w:p>
@@ -120,7 +149,6 @@
     </w:p>
     <w:p>
       <w:r>
-        <w:lastRenderedPageBreak/>
         <w:t>S</w:t>
       </w:r>
       <w:r>

</xml_diff>